<commit_message>
Added catalog numbers from Robin to ordering list
</commit_message>
<xml_diff>
--- a/protocols/GEODES_ordering_list.docx
+++ b/protocols/GEODES_ordering_list.docx
@@ -80,101 +80,70 @@
           </w:tcPr>
           <w:p>
             <w:r>
-              <w:t>Nutrient bottle 1</w:t>
-            </w:r>
-          </w:p>
-        </w:tc>
-        <w:tc>
-          <w:tcPr>
-            <w:tcW w:w="1170" w:type="dxa"/>
-          </w:tcPr>
-          <w:p>
-            <w:r>
-              <w:t>60</w:t>
-            </w:r>
-          </w:p>
-        </w:tc>
-        <w:tc>
-          <w:tcPr>
-            <w:tcW w:w="2430" w:type="dxa"/>
-          </w:tcPr>
-          <w:p/>
-        </w:tc>
-        <w:tc>
-          <w:tcPr>
-            <w:tcW w:w="1170" w:type="dxa"/>
-          </w:tcPr>
-          <w:p/>
-        </w:tc>
-        <w:tc>
-          <w:tcPr>
-            <w:tcW w:w="1975" w:type="dxa"/>
-          </w:tcPr>
-          <w:p>
-            <w:r>
-              <w:t>Unfiltered</w:t>
-            </w:r>
-          </w:p>
-        </w:tc>
-      </w:tr>
-      <w:tr>
-        <w:tc>
-          <w:tcPr>
-            <w:tcW w:w="2605" w:type="dxa"/>
-          </w:tcPr>
-          <w:p>
-            <w:r>
-              <w:t>Nutrient bottle 2</w:t>
-            </w:r>
-          </w:p>
-        </w:tc>
-        <w:tc>
-          <w:tcPr>
-            <w:tcW w:w="1170" w:type="dxa"/>
-          </w:tcPr>
-          <w:p>
-            <w:r>
-              <w:t>60</w:t>
-            </w:r>
-          </w:p>
-        </w:tc>
-        <w:tc>
-          <w:tcPr>
-            <w:tcW w:w="2430" w:type="dxa"/>
-          </w:tcPr>
-          <w:p/>
-        </w:tc>
-        <w:tc>
-          <w:tcPr>
-            <w:tcW w:w="1170" w:type="dxa"/>
-          </w:tcPr>
-          <w:p/>
-        </w:tc>
-        <w:tc>
-          <w:tcPr>
-            <w:tcW w:w="1975" w:type="dxa"/>
-          </w:tcPr>
-          <w:p>
-            <w:r>
-              <w:t>Filtered</w:t>
-            </w:r>
-          </w:p>
-        </w:tc>
-      </w:tr>
-      <w:tr>
-        <w:tc>
-          <w:tcPr>
-            <w:tcW w:w="2605" w:type="dxa"/>
-          </w:tcPr>
-          <w:p>
-            <w:r>
-              <w:t>0.2 micron</w:t>
-            </w:r>
-            <w:r>
-              <w:t xml:space="preserve"> </w:t>
+              <w:t>Nutrient bottles</w:t>
+            </w:r>
+          </w:p>
+        </w:tc>
+        <w:tc>
+          <w:tcPr>
+            <w:tcW w:w="1170" w:type="dxa"/>
+          </w:tcPr>
+          <w:p>
+            <w:r>
+              <w:t>120</w:t>
+            </w:r>
+          </w:p>
+        </w:tc>
+        <w:tc>
+          <w:tcPr>
+            <w:tcW w:w="2430" w:type="dxa"/>
+          </w:tcPr>
+          <w:p>
+            <w:r>
+              <w:t>2018-0060 (</w:t>
             </w:r>
             <w:proofErr w:type="spellStart"/>
             <w:r>
+              <w:t>Thermo</w:t>
+            </w:r>
+            <w:proofErr w:type="spellEnd"/>
+            <w:r>
+              <w:t>)</w:t>
+            </w:r>
+          </w:p>
+        </w:tc>
+        <w:tc>
+          <w:tcPr>
+            <w:tcW w:w="1170" w:type="dxa"/>
+          </w:tcPr>
+          <w:p>
+            <w:r>
+              <w:t>165.28</w:t>
+            </w:r>
+          </w:p>
+        </w:tc>
+        <w:tc>
+          <w:tcPr>
+            <w:tcW w:w="1975" w:type="dxa"/>
+          </w:tcPr>
+          <w:p>
+            <w:r>
+              <w:t>Nutrient storage</w:t>
+            </w:r>
+          </w:p>
+        </w:tc>
+      </w:tr>
+      <w:tr>
+        <w:tc>
+          <w:tcPr>
+            <w:tcW w:w="2605" w:type="dxa"/>
+          </w:tcPr>
+          <w:p>
+            <w:r>
+              <w:t xml:space="preserve">0.2 micron </w:t>
+            </w:r>
+            <w:proofErr w:type="spellStart"/>
+            <w:r>
               <w:t>Supor</w:t>
             </w:r>
             <w:proofErr w:type="spellEnd"/>
@@ -231,13 +200,7 @@
           </w:tcPr>
           <w:p>
             <w:r>
-              <w:t xml:space="preserve">Sampling </w:t>
-            </w:r>
-            <w:r>
-              <w:t>carboy (4</w:t>
-            </w:r>
-            <w:r>
-              <w:t>L)</w:t>
+              <w:t>Sampling carboy (4L)</w:t>
             </w:r>
           </w:p>
         </w:tc>
@@ -344,10 +307,7 @@
           </w:tcPr>
           <w:p>
             <w:r>
-              <w:t xml:space="preserve">1.5 </w:t>
-            </w:r>
-            <w:r>
-              <w:t>mL screw cap tubes</w:t>
+              <w:t>1.5 mL screw cap tubes</w:t>
             </w:r>
           </w:p>
         </w:tc>
@@ -623,176 +583,239 @@
           </w:tcPr>
           <w:p>
             <w:r>
+              <w:t>100 mL</w:t>
+            </w:r>
+          </w:p>
+        </w:tc>
+        <w:tc>
+          <w:tcPr>
+            <w:tcW w:w="2430" w:type="dxa"/>
+          </w:tcPr>
+          <w:p>
+            <w:r>
+              <w:t>62650 (Sigma-Aldrich)</w:t>
+            </w:r>
+          </w:p>
+        </w:tc>
+        <w:tc>
+          <w:tcPr>
+            <w:tcW w:w="1170" w:type="dxa"/>
+          </w:tcPr>
+          <w:p>
+            <w:r>
+              <w:t>16.80</w:t>
+            </w:r>
+          </w:p>
+        </w:tc>
+        <w:tc>
+          <w:tcPr>
+            <w:tcW w:w="1975" w:type="dxa"/>
+          </w:tcPr>
+          <w:p>
+            <w:r>
+              <w:t>Phytoplankton</w:t>
+            </w:r>
+          </w:p>
+        </w:tc>
+      </w:tr>
+      <w:tr>
+        <w:tc>
+          <w:tcPr>
+            <w:tcW w:w="2605" w:type="dxa"/>
+          </w:tcPr>
+          <w:p>
+            <w:r>
+              <w:t>Phytoplankton bottles</w:t>
+            </w:r>
+          </w:p>
+        </w:tc>
+        <w:tc>
+          <w:tcPr>
+            <w:tcW w:w="1170" w:type="dxa"/>
+          </w:tcPr>
+          <w:p>
+            <w:r>
+              <w:t>36</w:t>
+            </w:r>
+          </w:p>
+        </w:tc>
+        <w:tc>
+          <w:tcPr>
+            <w:tcW w:w="2430" w:type="dxa"/>
+          </w:tcPr>
+          <w:p/>
+        </w:tc>
+        <w:tc>
+          <w:tcPr>
+            <w:tcW w:w="1170" w:type="dxa"/>
+          </w:tcPr>
+          <w:p/>
+        </w:tc>
+        <w:tc>
+          <w:tcPr>
+            <w:tcW w:w="1975" w:type="dxa"/>
+          </w:tcPr>
+          <w:p/>
+        </w:tc>
+      </w:tr>
+      <w:tr>
+        <w:tc>
+          <w:tcPr>
+            <w:tcW w:w="2605" w:type="dxa"/>
+          </w:tcPr>
+          <w:p>
+            <w:r>
+              <w:t>2 mL labels</w:t>
+            </w:r>
+          </w:p>
+        </w:tc>
+        <w:tc>
+          <w:tcPr>
+            <w:tcW w:w="1170" w:type="dxa"/>
+          </w:tcPr>
+          <w:p>
+            <w:r>
+              <w:t>175</w:t>
+            </w:r>
+          </w:p>
+        </w:tc>
+        <w:tc>
+          <w:tcPr>
+            <w:tcW w:w="2430" w:type="dxa"/>
+          </w:tcPr>
+          <w:p>
+            <w:r>
+              <w:t>LCRY-1700 (</w:t>
+            </w:r>
+            <w:proofErr w:type="spellStart"/>
+            <w:r>
+              <w:t>Cryobabies</w:t>
+            </w:r>
+            <w:proofErr w:type="spellEnd"/>
+            <w:r>
+              <w:t>)</w:t>
+            </w:r>
+          </w:p>
+        </w:tc>
+        <w:tc>
+          <w:tcPr>
+            <w:tcW w:w="1170" w:type="dxa"/>
+          </w:tcPr>
+          <w:p/>
+        </w:tc>
+        <w:tc>
+          <w:tcPr>
+            <w:tcW w:w="1975" w:type="dxa"/>
+          </w:tcPr>
+          <w:p>
+            <w:r>
+              <w:t>Labelling</w:t>
+            </w:r>
+          </w:p>
+        </w:tc>
+      </w:tr>
+      <w:tr>
+        <w:tc>
+          <w:tcPr>
+            <w:tcW w:w="2605" w:type="dxa"/>
+          </w:tcPr>
+          <w:p>
+            <w:r>
+              <w:t>Bottle labels</w:t>
+            </w:r>
+          </w:p>
+        </w:tc>
+        <w:tc>
+          <w:tcPr>
+            <w:tcW w:w="1170" w:type="dxa"/>
+          </w:tcPr>
+          <w:p>
+            <w:r>
+              <w:t>192</w:t>
+            </w:r>
+          </w:p>
+        </w:tc>
+        <w:tc>
+          <w:tcPr>
+            <w:tcW w:w="2430" w:type="dxa"/>
+          </w:tcPr>
+          <w:p>
+            <w:r>
+              <w:t>5520 (Avery)</w:t>
+            </w:r>
+          </w:p>
+        </w:tc>
+        <w:tc>
+          <w:tcPr>
+            <w:tcW w:w="1170" w:type="dxa"/>
+          </w:tcPr>
+          <w:p>
+            <w:r>
+              <w:t>27.63</w:t>
+            </w:r>
+          </w:p>
+        </w:tc>
+        <w:tc>
+          <w:tcPr>
+            <w:tcW w:w="1975" w:type="dxa"/>
+          </w:tcPr>
+          <w:p>
+            <w:r>
+              <w:t>Labelling</w:t>
+            </w:r>
+          </w:p>
+        </w:tc>
+      </w:tr>
+      <w:tr>
+        <w:tc>
+          <w:tcPr>
+            <w:tcW w:w="2605" w:type="dxa"/>
+          </w:tcPr>
+          <w:p>
+            <w:r>
+              <w:t>Rite in the Rain</w:t>
+            </w:r>
+          </w:p>
+        </w:tc>
+        <w:tc>
+          <w:tcPr>
+            <w:tcW w:w="1170" w:type="dxa"/>
+          </w:tcPr>
+          <w:p>
+            <w:r>
               <w:t>1</w:t>
             </w:r>
-            <w:r>
-              <w:t>00 mL</w:t>
-            </w:r>
-          </w:p>
-        </w:tc>
-        <w:tc>
-          <w:tcPr>
-            <w:tcW w:w="2430" w:type="dxa"/>
-          </w:tcPr>
-          <w:p>
-            <w:r>
-              <w:t>62650 (Sigma-Aldrich)</w:t>
-            </w:r>
-          </w:p>
-        </w:tc>
-        <w:tc>
-          <w:tcPr>
-            <w:tcW w:w="1170" w:type="dxa"/>
-          </w:tcPr>
-          <w:p>
-            <w:r>
-              <w:t>16.80</w:t>
-            </w:r>
-          </w:p>
-        </w:tc>
-        <w:tc>
-          <w:tcPr>
-            <w:tcW w:w="1975" w:type="dxa"/>
-          </w:tcPr>
-          <w:p>
-            <w:r>
-              <w:t>Phytoplankton</w:t>
-            </w:r>
-            <w:bookmarkStart w:id="0" w:name="_GoBack"/>
-            <w:bookmarkEnd w:id="0"/>
-          </w:p>
-        </w:tc>
-      </w:tr>
-      <w:tr>
-        <w:tc>
-          <w:tcPr>
-            <w:tcW w:w="2605" w:type="dxa"/>
-          </w:tcPr>
-          <w:p>
-            <w:r>
-              <w:t>Phytoplankton bottles</w:t>
-            </w:r>
-          </w:p>
-        </w:tc>
-        <w:tc>
-          <w:tcPr>
-            <w:tcW w:w="1170" w:type="dxa"/>
-          </w:tcPr>
-          <w:p>
-            <w:r>
-              <w:t>36</w:t>
-            </w:r>
-          </w:p>
-        </w:tc>
-        <w:tc>
-          <w:tcPr>
-            <w:tcW w:w="2430" w:type="dxa"/>
-          </w:tcPr>
-          <w:p/>
-        </w:tc>
-        <w:tc>
-          <w:tcPr>
-            <w:tcW w:w="1170" w:type="dxa"/>
-          </w:tcPr>
-          <w:p/>
-        </w:tc>
-        <w:tc>
-          <w:tcPr>
-            <w:tcW w:w="1975" w:type="dxa"/>
-          </w:tcPr>
-          <w:p/>
-        </w:tc>
-      </w:tr>
-      <w:tr>
-        <w:tc>
-          <w:tcPr>
-            <w:tcW w:w="2605" w:type="dxa"/>
-          </w:tcPr>
-          <w:p>
-            <w:r>
-              <w:t>2 mL labels</w:t>
-            </w:r>
-          </w:p>
-        </w:tc>
-        <w:tc>
-          <w:tcPr>
-            <w:tcW w:w="1170" w:type="dxa"/>
-          </w:tcPr>
-          <w:p>
-            <w:r>
-              <w:t>175</w:t>
-            </w:r>
-          </w:p>
-        </w:tc>
-        <w:tc>
-          <w:tcPr>
-            <w:tcW w:w="2430" w:type="dxa"/>
-          </w:tcPr>
-          <w:p>
-            <w:r>
-              <w:t>LCRY-1700 (</w:t>
-            </w:r>
-            <w:proofErr w:type="spellStart"/>
-            <w:r>
-              <w:t>Cryobabies</w:t>
-            </w:r>
-            <w:proofErr w:type="spellEnd"/>
-            <w:r>
-              <w:t>)</w:t>
-            </w:r>
-          </w:p>
-        </w:tc>
-        <w:tc>
-          <w:tcPr>
-            <w:tcW w:w="1170" w:type="dxa"/>
-          </w:tcPr>
-          <w:p/>
-        </w:tc>
-        <w:tc>
-          <w:tcPr>
-            <w:tcW w:w="1975" w:type="dxa"/>
-          </w:tcPr>
-          <w:p/>
-        </w:tc>
-      </w:tr>
-      <w:tr>
-        <w:tc>
-          <w:tcPr>
-            <w:tcW w:w="2605" w:type="dxa"/>
-          </w:tcPr>
-          <w:p>
-            <w:r>
-              <w:t>Bottle labels</w:t>
-            </w:r>
-          </w:p>
-        </w:tc>
-        <w:tc>
-          <w:tcPr>
-            <w:tcW w:w="1170" w:type="dxa"/>
-          </w:tcPr>
-          <w:p>
-            <w:r>
-              <w:t>192</w:t>
-            </w:r>
-          </w:p>
-        </w:tc>
-        <w:tc>
-          <w:tcPr>
-            <w:tcW w:w="2430" w:type="dxa"/>
-          </w:tcPr>
-          <w:p/>
-        </w:tc>
-        <w:tc>
-          <w:tcPr>
-            <w:tcW w:w="1170" w:type="dxa"/>
-          </w:tcPr>
-          <w:p/>
-        </w:tc>
-        <w:tc>
-          <w:tcPr>
-            <w:tcW w:w="1975" w:type="dxa"/>
-          </w:tcPr>
-          <w:p/>
+          </w:p>
+        </w:tc>
+        <w:tc>
+          <w:tcPr>
+            <w:tcW w:w="2430" w:type="dxa"/>
+          </w:tcPr>
+          <w:p>
+            <w:r>
+              <w:t>208511 (Cole-Parmer)</w:t>
+            </w:r>
+          </w:p>
+        </w:tc>
+        <w:tc>
+          <w:tcPr>
+            <w:tcW w:w="1170" w:type="dxa"/>
+          </w:tcPr>
+          <w:p>
+            <w:r>
+              <w:t>65.90</w:t>
+            </w:r>
+          </w:p>
+        </w:tc>
+        <w:tc>
+          <w:tcPr>
+            <w:tcW w:w="1975" w:type="dxa"/>
+          </w:tcPr>
+          <w:p>
+            <w:r>
+              <w:t>Metadata sheets</w:t>
+            </w:r>
+          </w:p>
         </w:tc>
       </w:tr>
       <w:tr>
@@ -805,28 +828,32 @@
           </w:tcPr>
           <w:p>
             <w:r>
-              <w:t>Rite in the Rain</w:t>
-            </w:r>
-          </w:p>
-        </w:tc>
-        <w:tc>
-          <w:tcPr>
-            <w:tcW w:w="1170" w:type="dxa"/>
-          </w:tcPr>
-          <w:p>
-            <w:r>
-              <w:t>1</w:t>
-            </w:r>
-          </w:p>
-        </w:tc>
-        <w:tc>
-          <w:tcPr>
-            <w:tcW w:w="2430" w:type="dxa"/>
-          </w:tcPr>
-          <w:p>
-            <w:r>
-              <w:t>8511 (Cole-Parmer)</w:t>
-            </w:r>
+              <w:t>Pump tubing</w:t>
+            </w:r>
+          </w:p>
+        </w:tc>
+        <w:tc>
+          <w:tcPr>
+            <w:tcW w:w="1170" w:type="dxa"/>
+          </w:tcPr>
+          <w:p>
+            <w:r>
+              <w:t xml:space="preserve">5-10 </w:t>
+            </w:r>
+            <w:proofErr w:type="spellStart"/>
+            <w:r>
+              <w:t>yds</w:t>
+            </w:r>
+            <w:proofErr w:type="spellEnd"/>
+          </w:p>
+        </w:tc>
+        <w:tc>
+          <w:tcPr>
+            <w:tcW w:w="2430" w:type="dxa"/>
+          </w:tcPr>
+          <w:p>
+            <w:bookmarkStart w:id="0" w:name="_GoBack"/>
+            <w:bookmarkEnd w:id="0"/>
           </w:p>
         </w:tc>
         <w:tc>

</xml_diff>

<commit_message>
Updated ordering sheet and metadata sheets based on input by Robin and Josh
</commit_message>
<xml_diff>
--- a/protocols/GEODES_ordering_list.docx
+++ b/protocols/GEODES_ordering_list.docx
@@ -89,7 +89,7 @@
       </w:tr>
       <w:tr>
         <w:trPr>
-          <w:trHeight w:val="251"/>
+          <w:trHeight w:val="242"/>
         </w:trPr>
         <w:tc>
           <w:tcPr>
@@ -492,7 +492,7 @@
           <w:p>
             <w:proofErr w:type="spellStart"/>
             <w:r>
-              <w:t>Zipties</w:t>
+              <w:t>Lugol</w:t>
             </w:r>
             <w:proofErr w:type="spellEnd"/>
           </w:p>
@@ -503,7 +503,7 @@
           </w:tcPr>
           <w:p>
             <w:r>
-              <w:t>36</w:t>
+              <w:t>100 mL</w:t>
             </w:r>
           </w:p>
         </w:tc>
@@ -513,27 +513,27 @@
           </w:tcPr>
           <w:p>
             <w:r>
-              <w:t>53983573 (Amazon)</w:t>
-            </w:r>
-          </w:p>
-        </w:tc>
-        <w:tc>
-          <w:tcPr>
-            <w:tcW w:w="1097" w:type="dxa"/>
-          </w:tcPr>
-          <w:p>
-            <w:r>
-              <w:t>2.75</w:t>
-            </w:r>
-          </w:p>
-        </w:tc>
-        <w:tc>
-          <w:tcPr>
-            <w:tcW w:w="1852" w:type="dxa"/>
-          </w:tcPr>
-          <w:p>
-            <w:r>
-              <w:t>Pre-filtering</w:t>
+              <w:t>62650 (Sigma-Aldrich)</w:t>
+            </w:r>
+          </w:p>
+        </w:tc>
+        <w:tc>
+          <w:tcPr>
+            <w:tcW w:w="1097" w:type="dxa"/>
+          </w:tcPr>
+          <w:p>
+            <w:r>
+              <w:t>16.80</w:t>
+            </w:r>
+          </w:p>
+        </w:tc>
+        <w:tc>
+          <w:tcPr>
+            <w:tcW w:w="1852" w:type="dxa"/>
+          </w:tcPr>
+          <w:p>
+            <w:r>
+              <w:t>Phytoplankton</w:t>
             </w:r>
           </w:p>
         </w:tc>
@@ -554,17 +554,17 @@
           </w:tcPr>
           <w:p>
             <w:r>
-              <w:t>Ziploc bags</w:t>
-            </w:r>
-          </w:p>
-        </w:tc>
-        <w:tc>
-          <w:tcPr>
-            <w:tcW w:w="1097" w:type="dxa"/>
-          </w:tcPr>
-          <w:p>
-            <w:r>
-              <w:t>72</w:t>
+              <w:t>Phytoplankton bottles</w:t>
+            </w:r>
+          </w:p>
+        </w:tc>
+        <w:tc>
+          <w:tcPr>
+            <w:tcW w:w="1097" w:type="dxa"/>
+          </w:tcPr>
+          <w:p>
+            <w:r>
+              <w:t>36</w:t>
             </w:r>
           </w:p>
         </w:tc>
@@ -572,31 +572,19 @@
           <w:tcPr>
             <w:tcW w:w="2278" w:type="dxa"/>
           </w:tcPr>
-          <w:p>
-            <w:r>
-              <w:t>01144 (Amazon)</w:t>
-            </w:r>
-          </w:p>
-        </w:tc>
-        <w:tc>
-          <w:tcPr>
-            <w:tcW w:w="1097" w:type="dxa"/>
-          </w:tcPr>
-          <w:p>
-            <w:r>
-              <w:t>7.99</w:t>
-            </w:r>
-          </w:p>
-        </w:tc>
-        <w:tc>
-          <w:tcPr>
-            <w:tcW w:w="1852" w:type="dxa"/>
-          </w:tcPr>
-          <w:p>
-            <w:r>
-              <w:t>BPA storage</w:t>
-            </w:r>
-          </w:p>
+          <w:p/>
+        </w:tc>
+        <w:tc>
+          <w:tcPr>
+            <w:tcW w:w="1097" w:type="dxa"/>
+          </w:tcPr>
+          <w:p/>
+        </w:tc>
+        <w:tc>
+          <w:tcPr>
+            <w:tcW w:w="1852" w:type="dxa"/>
+          </w:tcPr>
+          <w:p/>
         </w:tc>
         <w:tc>
           <w:tcPr>
@@ -615,17 +603,17 @@
           </w:tcPr>
           <w:p>
             <w:r>
-              <w:t>Glass fiber filters</w:t>
-            </w:r>
-          </w:p>
-        </w:tc>
-        <w:tc>
-          <w:tcPr>
-            <w:tcW w:w="1097" w:type="dxa"/>
-          </w:tcPr>
-          <w:p>
-            <w:r>
-              <w:t>108</w:t>
+              <w:t>2 mL labels</w:t>
+            </w:r>
+          </w:p>
+        </w:tc>
+        <w:tc>
+          <w:tcPr>
+            <w:tcW w:w="1097" w:type="dxa"/>
+          </w:tcPr>
+          <w:p>
+            <w:r>
+              <w:t>175</w:t>
             </w:r>
           </w:p>
         </w:tc>
@@ -633,19 +621,35 @@
           <w:tcPr>
             <w:tcW w:w="2278" w:type="dxa"/>
           </w:tcPr>
-          <w:p/>
-        </w:tc>
-        <w:tc>
-          <w:tcPr>
-            <w:tcW w:w="1097" w:type="dxa"/>
-          </w:tcPr>
-          <w:p/>
-        </w:tc>
-        <w:tc>
-          <w:tcPr>
-            <w:tcW w:w="1852" w:type="dxa"/>
-          </w:tcPr>
-          <w:p/>
+          <w:p>
+            <w:r>
+              <w:t>LCRY-1700 (</w:t>
+            </w:r>
+            <w:proofErr w:type="spellStart"/>
+            <w:r>
+              <w:t>Cryobabies</w:t>
+            </w:r>
+            <w:proofErr w:type="spellEnd"/>
+            <w:r>
+              <w:t>)</w:t>
+            </w:r>
+          </w:p>
+        </w:tc>
+        <w:tc>
+          <w:tcPr>
+            <w:tcW w:w="1097" w:type="dxa"/>
+          </w:tcPr>
+          <w:p/>
+        </w:tc>
+        <w:tc>
+          <w:tcPr>
+            <w:tcW w:w="1852" w:type="dxa"/>
+          </w:tcPr>
+          <w:p>
+            <w:r>
+              <w:t>Labelling</w:t>
+            </w:r>
+          </w:p>
         </w:tc>
         <w:tc>
           <w:tcPr>
@@ -663,20 +667,18 @@
             <w:tcW w:w="2442" w:type="dxa"/>
           </w:tcPr>
           <w:p>
-            <w:proofErr w:type="spellStart"/>
-            <w:r>
-              <w:t>Lugol</w:t>
-            </w:r>
-            <w:proofErr w:type="spellEnd"/>
-          </w:p>
-        </w:tc>
-        <w:tc>
-          <w:tcPr>
-            <w:tcW w:w="1097" w:type="dxa"/>
-          </w:tcPr>
-          <w:p>
-            <w:r>
-              <w:t>100 mL</w:t>
+            <w:r>
+              <w:t>Bottle labels</w:t>
+            </w:r>
+          </w:p>
+        </w:tc>
+        <w:tc>
+          <w:tcPr>
+            <w:tcW w:w="1097" w:type="dxa"/>
+          </w:tcPr>
+          <w:p>
+            <w:r>
+              <w:t>192</w:t>
             </w:r>
           </w:p>
         </w:tc>
@@ -686,27 +688,27 @@
           </w:tcPr>
           <w:p>
             <w:r>
-              <w:t>62650 (Sigma-Aldrich)</w:t>
-            </w:r>
-          </w:p>
-        </w:tc>
-        <w:tc>
-          <w:tcPr>
-            <w:tcW w:w="1097" w:type="dxa"/>
-          </w:tcPr>
-          <w:p>
-            <w:r>
-              <w:t>16.80</w:t>
-            </w:r>
-          </w:p>
-        </w:tc>
-        <w:tc>
-          <w:tcPr>
-            <w:tcW w:w="1852" w:type="dxa"/>
-          </w:tcPr>
-          <w:p>
-            <w:r>
-              <w:t>Phytoplankton</w:t>
+              <w:t>5520 (Avery)</w:t>
+            </w:r>
+          </w:p>
+        </w:tc>
+        <w:tc>
+          <w:tcPr>
+            <w:tcW w:w="1097" w:type="dxa"/>
+          </w:tcPr>
+          <w:p>
+            <w:r>
+              <w:t>27.63</w:t>
+            </w:r>
+          </w:p>
+        </w:tc>
+        <w:tc>
+          <w:tcPr>
+            <w:tcW w:w="1852" w:type="dxa"/>
+          </w:tcPr>
+          <w:p>
+            <w:r>
+              <w:t>Labelling</w:t>
             </w:r>
           </w:p>
         </w:tc>
@@ -727,18 +729,23 @@
           </w:tcPr>
           <w:p>
             <w:r>
-              <w:t>Phytoplankton bottles</w:t>
-            </w:r>
-          </w:p>
-        </w:tc>
-        <w:tc>
-          <w:tcPr>
-            <w:tcW w:w="1097" w:type="dxa"/>
-          </w:tcPr>
-          <w:p>
-            <w:r>
-              <w:t>36</w:t>
-            </w:r>
+              <w:t>Pump tubing</w:t>
+            </w:r>
+          </w:p>
+        </w:tc>
+        <w:tc>
+          <w:tcPr>
+            <w:tcW w:w="1097" w:type="dxa"/>
+          </w:tcPr>
+          <w:p>
+            <w:r>
+              <w:t xml:space="preserve">5-10 </w:t>
+            </w:r>
+            <w:proofErr w:type="spellStart"/>
+            <w:r>
+              <w:t>yds</w:t>
+            </w:r>
+            <w:proofErr w:type="spellEnd"/>
           </w:p>
         </w:tc>
         <w:tc>
@@ -757,7 +764,11 @@
           <w:tcPr>
             <w:tcW w:w="1852" w:type="dxa"/>
           </w:tcPr>
-          <w:p/>
+          <w:p>
+            <w:r>
+              <w:t>Replace for pump</w:t>
+            </w:r>
+          </w:p>
         </w:tc>
         <w:tc>
           <w:tcPr>
@@ -776,17 +787,17 @@
           </w:tcPr>
           <w:p>
             <w:r>
-              <w:t>2 mL labels</w:t>
-            </w:r>
-          </w:p>
-        </w:tc>
-        <w:tc>
-          <w:tcPr>
-            <w:tcW w:w="1097" w:type="dxa"/>
-          </w:tcPr>
-          <w:p>
-            <w:r>
-              <w:t>175</w:t>
+              <w:t>Film canisters</w:t>
+            </w:r>
+          </w:p>
+        </w:tc>
+        <w:tc>
+          <w:tcPr>
+            <w:tcW w:w="1097" w:type="dxa"/>
+          </w:tcPr>
+          <w:p>
+            <w:r>
+              <w:t>108</w:t>
             </w:r>
           </w:p>
         </w:tc>
@@ -796,32 +807,26 @@
           </w:tcPr>
           <w:p>
             <w:r>
-              <w:t>LCRY-1700 (</w:t>
-            </w:r>
-            <w:proofErr w:type="spellStart"/>
-            <w:r>
-              <w:t>Cryobabies</w:t>
-            </w:r>
-            <w:proofErr w:type="spellEnd"/>
-            <w:r>
-              <w:t>)</w:t>
-            </w:r>
-          </w:p>
-        </w:tc>
-        <w:tc>
-          <w:tcPr>
-            <w:tcW w:w="1097" w:type="dxa"/>
-          </w:tcPr>
-          <w:p/>
-        </w:tc>
-        <w:tc>
-          <w:tcPr>
-            <w:tcW w:w="1852" w:type="dxa"/>
-          </w:tcPr>
-          <w:p>
-            <w:r>
-              <w:t>Labelling</w:t>
-            </w:r>
+              <w:t>Amazon</w:t>
+            </w:r>
+          </w:p>
+        </w:tc>
+        <w:tc>
+          <w:tcPr>
+            <w:tcW w:w="1097" w:type="dxa"/>
+          </w:tcPr>
+          <w:p/>
+        </w:tc>
+        <w:tc>
+          <w:tcPr>
+            <w:tcW w:w="1852" w:type="dxa"/>
+          </w:tcPr>
+          <w:p>
+            <w:r>
+              <w:t>Chlorophyll</w:t>
+            </w:r>
+            <w:bookmarkStart w:id="0" w:name="_GoBack"/>
+            <w:bookmarkEnd w:id="0"/>
           </w:p>
         </w:tc>
         <w:tc>
@@ -839,51 +844,31 @@
           <w:tcPr>
             <w:tcW w:w="2442" w:type="dxa"/>
           </w:tcPr>
-          <w:p>
-            <w:r>
-              <w:t>Bottle labels</w:t>
-            </w:r>
-          </w:p>
-        </w:tc>
-        <w:tc>
-          <w:tcPr>
-            <w:tcW w:w="1097" w:type="dxa"/>
-          </w:tcPr>
-          <w:p>
-            <w:r>
-              <w:t>192</w:t>
-            </w:r>
-          </w:p>
+          <w:p/>
+        </w:tc>
+        <w:tc>
+          <w:tcPr>
+            <w:tcW w:w="1097" w:type="dxa"/>
+          </w:tcPr>
+          <w:p/>
         </w:tc>
         <w:tc>
           <w:tcPr>
             <w:tcW w:w="2278" w:type="dxa"/>
           </w:tcPr>
-          <w:p>
-            <w:r>
-              <w:t>5520 (Avery)</w:t>
-            </w:r>
-          </w:p>
-        </w:tc>
-        <w:tc>
-          <w:tcPr>
-            <w:tcW w:w="1097" w:type="dxa"/>
-          </w:tcPr>
-          <w:p>
-            <w:r>
-              <w:t>27.63</w:t>
-            </w:r>
-          </w:p>
-        </w:tc>
-        <w:tc>
-          <w:tcPr>
-            <w:tcW w:w="1852" w:type="dxa"/>
-          </w:tcPr>
-          <w:p>
-            <w:r>
-              <w:t>Labelling</w:t>
-            </w:r>
-          </w:p>
+          <w:p/>
+        </w:tc>
+        <w:tc>
+          <w:tcPr>
+            <w:tcW w:w="1097" w:type="dxa"/>
+          </w:tcPr>
+          <w:p/>
+        </w:tc>
+        <w:tc>
+          <w:tcPr>
+            <w:tcW w:w="1852" w:type="dxa"/>
+          </w:tcPr>
+          <w:p/>
         </w:tc>
         <w:tc>
           <w:tcPr>
@@ -900,51 +885,31 @@
           <w:tcPr>
             <w:tcW w:w="2442" w:type="dxa"/>
           </w:tcPr>
-          <w:p>
-            <w:r>
-              <w:t>Rite in the Rain</w:t>
-            </w:r>
-          </w:p>
-        </w:tc>
-        <w:tc>
-          <w:tcPr>
-            <w:tcW w:w="1097" w:type="dxa"/>
-          </w:tcPr>
-          <w:p>
-            <w:r>
-              <w:t>1</w:t>
-            </w:r>
-          </w:p>
+          <w:p/>
+        </w:tc>
+        <w:tc>
+          <w:tcPr>
+            <w:tcW w:w="1097" w:type="dxa"/>
+          </w:tcPr>
+          <w:p/>
         </w:tc>
         <w:tc>
           <w:tcPr>
             <w:tcW w:w="2278" w:type="dxa"/>
           </w:tcPr>
-          <w:p>
-            <w:r>
-              <w:t>208511 (Cole-Parmer)</w:t>
-            </w:r>
-          </w:p>
-        </w:tc>
-        <w:tc>
-          <w:tcPr>
-            <w:tcW w:w="1097" w:type="dxa"/>
-          </w:tcPr>
-          <w:p>
-            <w:r>
-              <w:t>65.90</w:t>
-            </w:r>
-          </w:p>
-        </w:tc>
-        <w:tc>
-          <w:tcPr>
-            <w:tcW w:w="1852" w:type="dxa"/>
-          </w:tcPr>
-          <w:p>
-            <w:r>
-              <w:t>Metadata sheets</w:t>
-            </w:r>
-          </w:p>
+          <w:p/>
+        </w:tc>
+        <w:tc>
+          <w:tcPr>
+            <w:tcW w:w="1097" w:type="dxa"/>
+          </w:tcPr>
+          <w:p/>
+        </w:tc>
+        <w:tc>
+          <w:tcPr>
+            <w:tcW w:w="1852" w:type="dxa"/>
+          </w:tcPr>
+          <w:p/>
         </w:tc>
         <w:tc>
           <w:tcPr>
@@ -961,26 +926,13 @@
           <w:tcPr>
             <w:tcW w:w="2442" w:type="dxa"/>
           </w:tcPr>
-          <w:p>
-            <w:r>
-              <w:t>Pump tubing</w:t>
-            </w:r>
-          </w:p>
-        </w:tc>
-        <w:tc>
-          <w:tcPr>
-            <w:tcW w:w="1097" w:type="dxa"/>
-          </w:tcPr>
-          <w:p>
-            <w:r>
-              <w:t xml:space="preserve">5-10 </w:t>
-            </w:r>
-            <w:proofErr w:type="spellStart"/>
-            <w:r>
-              <w:t>yds</w:t>
-            </w:r>
-            <w:proofErr w:type="spellEnd"/>
-          </w:p>
+          <w:p/>
+        </w:tc>
+        <w:tc>
+          <w:tcPr>
+            <w:tcW w:w="1097" w:type="dxa"/>
+          </w:tcPr>
+          <w:p/>
         </w:tc>
         <w:tc>
           <w:tcPr>
@@ -1015,31 +967,19 @@
           <w:tcPr>
             <w:tcW w:w="2442" w:type="dxa"/>
           </w:tcPr>
-          <w:p>
-            <w:r>
-              <w:t>Film canisters</w:t>
-            </w:r>
-          </w:p>
-        </w:tc>
-        <w:tc>
-          <w:tcPr>
-            <w:tcW w:w="1097" w:type="dxa"/>
-          </w:tcPr>
-          <w:p>
-            <w:r>
-              <w:t>108</w:t>
-            </w:r>
-          </w:p>
+          <w:p/>
+        </w:tc>
+        <w:tc>
+          <w:tcPr>
+            <w:tcW w:w="1097" w:type="dxa"/>
+          </w:tcPr>
+          <w:p/>
         </w:tc>
         <w:tc>
           <w:tcPr>
             <w:tcW w:w="2278" w:type="dxa"/>
           </w:tcPr>
-          <w:p>
-            <w:r>
-              <w:t>Amazon</w:t>
-            </w:r>
-          </w:p>
+          <w:p/>
         </w:tc>
         <w:tc>
           <w:tcPr>
@@ -1102,10 +1042,35 @@
         </w:tc>
       </w:tr>
     </w:tbl>
+    <w:p/>
     <w:p>
-      <w:bookmarkStart w:id="0" w:name="_GoBack"/>
-      <w:bookmarkEnd w:id="0"/>
+      <w:r>
+        <w:t>Already in the lab:</w:t>
+      </w:r>
     </w:p>
+    <w:p>
+      <w:proofErr w:type="spellStart"/>
+      <w:r>
+        <w:t>Zipties</w:t>
+      </w:r>
+      <w:proofErr w:type="spellEnd"/>
+    </w:p>
+    <w:p>
+      <w:r>
+        <w:t>Ziploc bags</w:t>
+      </w:r>
+    </w:p>
+    <w:p>
+      <w:r>
+        <w:t>Glass fiber filters (108 – check to see if we have enough)</w:t>
+      </w:r>
+    </w:p>
+    <w:p>
+      <w:r>
+        <w:t>Rite in the Rain paper</w:t>
+      </w:r>
+    </w:p>
+    <w:p/>
     <w:sectPr>
       <w:pgSz w:w="12240" w:h="15840"/>
       <w:pgMar w:top="1440" w:right="1440" w:bottom="1440" w:left="1440" w:header="720" w:footer="720" w:gutter="0"/>

</xml_diff>